<commit_message>
update document by including separation, added figures for relaxation
</commit_message>
<xml_diff>
--- a/doc/Relaxation.docx
+++ b/doc/Relaxation.docx
@@ -633,19 +633,230 @@
     </w:p>
     <w:p>
       <w:pPr>
-        <w:spacing w:after="0" w:line="360" w:lineRule="auto"/>
-        <w:ind w:firstLineChars="200" w:firstLine="420"/>
-        <w:jc w:val="both"/>
-        <w:rPr>
-          <w:rFonts w:ascii="Times New Roman" w:eastAsia="楷体" w:hAnsi="Times New Roman" w:cs="Times New Roman"/>
-          <w:sz w:val="21"/>
-          <w:szCs w:val="21"/>
-        </w:rPr>
-      </w:pPr>
-    </w:p>
-    <w:p>
-      <w:pPr>
-        <w:spacing w:after="0" w:line="360" w:lineRule="auto"/>
+        <w:rPr>
+          <w:rFonts w:ascii="Times New Roman" w:eastAsia="楷体" w:hAnsi="Times New Roman" w:cs="Times New Roman"/>
+          <w:sz w:val="21"/>
+          <w:szCs w:val="21"/>
+        </w:rPr>
+      </w:pPr>
+      <w:r>
+        <w:rPr>
+          <w:rFonts w:ascii="Times New Roman" w:eastAsia="楷体" w:hAnsi="Times New Roman" w:cs="Times New Roman"/>
+          <w:sz w:val="21"/>
+          <w:szCs w:val="21"/>
+        </w:rPr>
+        <w:t>在不考虑消除子环路时，使用</w:t>
+      </w:r>
+      <w:r>
+        <w:rPr>
+          <w:rFonts w:ascii="Times New Roman" w:eastAsia="楷体" w:hAnsi="Times New Roman" w:cs="Times New Roman"/>
+          <w:sz w:val="21"/>
+          <w:szCs w:val="21"/>
+        </w:rPr>
+        <w:t>SLSQP</w:t>
+      </w:r>
+      <w:r>
+        <w:rPr>
+          <w:rFonts w:ascii="Times New Roman" w:eastAsia="楷体" w:hAnsi="Times New Roman" w:cs="Times New Roman"/>
+          <w:sz w:val="21"/>
+          <w:szCs w:val="21"/>
+        </w:rPr>
+        <w:t>算法求解的结果为（仅列出非</w:t>
+      </w:r>
+      <w:r>
+        <w:rPr>
+          <w:rFonts w:ascii="Times New Roman" w:eastAsia="楷体" w:hAnsi="Times New Roman" w:cs="Times New Roman"/>
+          <w:sz w:val="21"/>
+          <w:szCs w:val="21"/>
+        </w:rPr>
+        <w:t>0</w:t>
+      </w:r>
+      <w:r>
+        <w:rPr>
+          <w:rFonts w:ascii="Times New Roman" w:eastAsia="楷体" w:hAnsi="Times New Roman" w:cs="Times New Roman"/>
+          <w:sz w:val="21"/>
+          <w:szCs w:val="21"/>
+        </w:rPr>
+        <w:t>变量）：</w:t>
+      </w:r>
+    </w:p>
+    <w:p>
+      <w:pPr>
+        <w:rPr>
+          <w:rFonts w:ascii="Cambria Math" w:eastAsia="楷体" w:hAnsi="Cambria Math" w:cs="Times New Roman"/>
+          <w:sz w:val="21"/>
+          <w:szCs w:val="21"/>
+          <w:oMath/>
+        </w:rPr>
+      </w:pPr>
+      <m:oMathPara>
+        <m:oMath>
+          <m:r>
+            <w:rPr>
+              <w:rFonts w:ascii="Cambria Math" w:eastAsia="楷体" w:hAnsi="Cambria Math" w:cs="Times New Roman"/>
+              <w:sz w:val="21"/>
+              <w:szCs w:val="21"/>
+            </w:rPr>
+            <m:t>X[o, m2, K1] = 0.0148</m:t>
+          </m:r>
+        </m:oMath>
+      </m:oMathPara>
+    </w:p>
+    <w:p>
+      <w:pPr>
+        <w:rPr>
+          <w:rFonts w:ascii="Cambria Math" w:eastAsia="楷体" w:hAnsi="Cambria Math" w:cs="Times New Roman"/>
+          <w:sz w:val="21"/>
+          <w:szCs w:val="21"/>
+          <w:oMath/>
+        </w:rPr>
+      </w:pPr>
+      <m:oMathPara>
+        <m:oMath>
+          <m:r>
+            <w:rPr>
+              <w:rFonts w:ascii="Cambria Math" w:eastAsia="楷体" w:hAnsi="Cambria Math" w:cs="Times New Roman"/>
+              <w:sz w:val="21"/>
+              <w:szCs w:val="21"/>
+            </w:rPr>
+            <m:t>X[o, m2, K2] = 0.0129</m:t>
+          </m:r>
+        </m:oMath>
+      </m:oMathPara>
+    </w:p>
+    <w:p>
+      <w:pPr>
+        <w:rPr>
+          <w:rFonts w:ascii="Cambria Math" w:eastAsia="楷体" w:hAnsi="Cambria Math" w:cs="Times New Roman"/>
+          <w:sz w:val="21"/>
+          <w:szCs w:val="21"/>
+          <w:oMath/>
+        </w:rPr>
+      </w:pPr>
+      <m:oMathPara>
+        <m:oMath>
+          <m:r>
+            <w:rPr>
+              <w:rFonts w:ascii="Cambria Math" w:eastAsia="楷体" w:hAnsi="Cambria Math" w:cs="Times New Roman"/>
+              <w:sz w:val="21"/>
+              <w:szCs w:val="21"/>
+            </w:rPr>
+            <m:t>X[o, m1, K1] = 0.9594</m:t>
+          </m:r>
+        </m:oMath>
+      </m:oMathPara>
+    </w:p>
+    <w:p>
+      <w:pPr>
+        <w:rPr>
+          <w:rFonts w:ascii="Cambria Math" w:eastAsia="楷体" w:hAnsi="Cambria Math" w:cs="Times New Roman"/>
+          <w:sz w:val="21"/>
+          <w:szCs w:val="21"/>
+          <w:oMath/>
+        </w:rPr>
+      </w:pPr>
+      <m:oMathPara>
+        <m:oMath>
+          <m:r>
+            <w:rPr>
+              <w:rFonts w:ascii="Cambria Math" w:eastAsia="楷体" w:hAnsi="Cambria Math" w:cs="Times New Roman"/>
+              <w:sz w:val="21"/>
+              <w:szCs w:val="21"/>
+            </w:rPr>
+            <m:t>X[o, m1, K2] = 0.0129</m:t>
+          </m:r>
+        </m:oMath>
+      </m:oMathPara>
+    </w:p>
+    <w:p>
+      <w:pPr>
+        <w:rPr>
+          <w:rFonts w:ascii="Cambria Math" w:eastAsia="楷体" w:hAnsi="Cambria Math" w:cs="Times New Roman"/>
+          <w:sz w:val="21"/>
+          <w:szCs w:val="21"/>
+          <w:oMath/>
+        </w:rPr>
+      </w:pPr>
+      <m:oMathPara>
+        <m:oMath>
+          <m:r>
+            <w:rPr>
+              <w:rFonts w:ascii="Cambria Math" w:eastAsia="楷体" w:hAnsi="Cambria Math" w:cs="Times New Roman"/>
+              <w:sz w:val="21"/>
+              <w:szCs w:val="21"/>
+            </w:rPr>
+            <m:t>X[m2, m1, K1] = 1.073</m:t>
+          </m:r>
+        </m:oMath>
+      </m:oMathPara>
+    </w:p>
+    <w:p>
+      <w:pPr>
+        <w:rPr>
+          <w:rFonts w:ascii="Cambria Math" w:eastAsia="楷体" w:hAnsi="Cambria Math" w:cs="Times New Roman"/>
+          <w:sz w:val="21"/>
+          <w:szCs w:val="21"/>
+          <w:oMath/>
+        </w:rPr>
+      </w:pPr>
+      <m:oMathPara>
+        <m:oMath>
+          <m:r>
+            <w:rPr>
+              <w:rFonts w:ascii="Cambria Math" w:eastAsia="楷体" w:hAnsi="Cambria Math" w:cs="Times New Roman"/>
+              <w:sz w:val="21"/>
+              <w:szCs w:val="21"/>
+            </w:rPr>
+            <m:t>X[m2, m1, K2] = 0.0492</m:t>
+          </m:r>
+        </m:oMath>
+      </m:oMathPara>
+    </w:p>
+    <w:p>
+      <w:pPr>
+        <w:rPr>
+          <w:rFonts w:ascii="Cambria Math" w:eastAsia="楷体" w:hAnsi="Cambria Math" w:cs="Times New Roman"/>
+          <w:sz w:val="21"/>
+          <w:szCs w:val="21"/>
+          <w:oMath/>
+        </w:rPr>
+      </w:pPr>
+      <m:oMathPara>
+        <m:oMath>
+          <m:r>
+            <w:rPr>
+              <w:rFonts w:ascii="Cambria Math" w:eastAsia="楷体" w:hAnsi="Cambria Math" w:cs="Times New Roman"/>
+              <w:sz w:val="21"/>
+              <w:szCs w:val="21"/>
+            </w:rPr>
+            <m:t>X[m1, m2, K1] = 0.0033</m:t>
+          </m:r>
+        </m:oMath>
+      </m:oMathPara>
+    </w:p>
+    <w:p>
+      <w:pPr>
+        <w:rPr>
+          <w:rFonts w:ascii="Times New Roman" w:eastAsia="楷体" w:hAnsi="Times New Roman" w:cs="Times New Roman"/>
+          <w:sz w:val="21"/>
+          <w:szCs w:val="21"/>
+        </w:rPr>
+      </w:pPr>
+      <m:oMathPara>
+        <m:oMath>
+          <m:r>
+            <w:rPr>
+              <w:rFonts w:ascii="Cambria Math" w:eastAsia="楷体" w:hAnsi="Cambria Math" w:cs="Times New Roman"/>
+              <w:sz w:val="21"/>
+              <w:szCs w:val="21"/>
+            </w:rPr>
+            <m:t>X[m1, m2, K2] = 1.9401</m:t>
+          </m:r>
+        </m:oMath>
+      </m:oMathPara>
+    </w:p>
+    <w:p>
+      <w:pPr>
         <w:jc w:val="center"/>
         <w:rPr>
           <w:rFonts w:ascii="Times New Roman" w:eastAsia="楷体" w:hAnsi="Times New Roman" w:cs="Times New Roman"/>
@@ -661,10 +872,10 @@
           <w:szCs w:val="21"/>
         </w:rPr>
         <w:drawing>
-          <wp:inline distT="0" distB="0" distL="0" distR="0" wp14:anchorId="56E3F9CF" wp14:editId="493E4E55">
-            <wp:extent cx="4385931" cy="1882426"/>
-            <wp:effectExtent l="0" t="0" r="0" b="3810"/>
-            <wp:docPr id="6" name="Picture 6"/>
+          <wp:inline distT="0" distB="0" distL="0" distR="0" wp14:anchorId="5B2AB18A" wp14:editId="0FE9DE44">
+            <wp:extent cx="4572000" cy="1962286"/>
+            <wp:effectExtent l="0" t="0" r="0" b="0"/>
+            <wp:docPr id="1" name="Picture 1"/>
             <wp:cNvGraphicFramePr>
               <a:graphicFrameLocks xmlns:a="http://schemas.openxmlformats.org/drawingml/2006/main" noChangeAspect="1"/>
             </wp:cNvGraphicFramePr>
@@ -672,7 +883,7 @@
               <a:graphicData uri="http://schemas.openxmlformats.org/drawingml/2006/picture">
                 <pic:pic xmlns:pic="http://schemas.openxmlformats.org/drawingml/2006/picture">
                   <pic:nvPicPr>
-                    <pic:cNvPr id="0" name="Picture 4"/>
+                    <pic:cNvPr id="0" name="Picture 2"/>
                     <pic:cNvPicPr>
                       <a:picLocks noChangeAspect="1" noChangeArrowheads="1"/>
                     </pic:cNvPicPr>
@@ -693,7 +904,7 @@
                   <pic:spPr bwMode="auto">
                     <a:xfrm>
                       <a:off x="0" y="0"/>
-                      <a:ext cx="4400474" cy="1888668"/>
+                      <a:ext cx="4572000" cy="1962286"/>
                     </a:xfrm>
                     <a:prstGeom prst="rect">
                       <a:avLst/>
@@ -706,240 +917,6 @@
           </wp:inline>
         </w:drawing>
       </w:r>
-    </w:p>
-    <w:p>
-      <w:pPr>
-        <w:rPr>
-          <w:rFonts w:ascii="Times New Roman" w:eastAsia="楷体" w:hAnsi="Times New Roman" w:cs="Times New Roman"/>
-          <w:sz w:val="21"/>
-          <w:szCs w:val="21"/>
-        </w:rPr>
-      </w:pPr>
-    </w:p>
-    <w:p>
-      <w:pPr>
-        <w:rPr>
-          <w:rFonts w:ascii="Times New Roman" w:eastAsia="楷体" w:hAnsi="Times New Roman" w:cs="Times New Roman"/>
-          <w:sz w:val="21"/>
-          <w:szCs w:val="21"/>
-        </w:rPr>
-      </w:pPr>
-      <w:r>
-        <w:rPr>
-          <w:rFonts w:ascii="Times New Roman" w:eastAsia="楷体" w:hAnsi="Times New Roman" w:cs="Times New Roman"/>
-          <w:sz w:val="21"/>
-          <w:szCs w:val="21"/>
-        </w:rPr>
-        <w:t>在不考虑消除子环路时，使用</w:t>
-      </w:r>
-      <w:r>
-        <w:rPr>
-          <w:rFonts w:ascii="Times New Roman" w:eastAsia="楷体" w:hAnsi="Times New Roman" w:cs="Times New Roman"/>
-          <w:sz w:val="21"/>
-          <w:szCs w:val="21"/>
-        </w:rPr>
-        <w:t>SLSQP</w:t>
-      </w:r>
-      <w:r>
-        <w:rPr>
-          <w:rFonts w:ascii="Times New Roman" w:eastAsia="楷体" w:hAnsi="Times New Roman" w:cs="Times New Roman"/>
-          <w:sz w:val="21"/>
-          <w:szCs w:val="21"/>
-        </w:rPr>
-        <w:t>算法求解的结果为（仅列出非</w:t>
-      </w:r>
-      <w:r>
-        <w:rPr>
-          <w:rFonts w:ascii="Times New Roman" w:eastAsia="楷体" w:hAnsi="Times New Roman" w:cs="Times New Roman"/>
-          <w:sz w:val="21"/>
-          <w:szCs w:val="21"/>
-        </w:rPr>
-        <w:t>0</w:t>
-      </w:r>
-      <w:r>
-        <w:rPr>
-          <w:rFonts w:ascii="Times New Roman" w:eastAsia="楷体" w:hAnsi="Times New Roman" w:cs="Times New Roman"/>
-          <w:sz w:val="21"/>
-          <w:szCs w:val="21"/>
-        </w:rPr>
-        <w:t>变量）：</w:t>
-      </w:r>
-    </w:p>
-    <w:p>
-      <w:pPr>
-        <w:rPr>
-          <w:rFonts w:ascii="Cambria Math" w:eastAsia="楷体" w:hAnsi="Cambria Math" w:cs="Times New Roman"/>
-          <w:sz w:val="21"/>
-          <w:szCs w:val="21"/>
-          <w:oMath/>
-        </w:rPr>
-      </w:pPr>
-      <m:oMathPara>
-        <m:oMath>
-          <m:r>
-            <w:rPr>
-              <w:rFonts w:ascii="Cambria Math" w:eastAsia="楷体" w:hAnsi="Cambria Math" w:cs="Times New Roman"/>
-              <w:sz w:val="21"/>
-              <w:szCs w:val="21"/>
-            </w:rPr>
-            <m:t>X[o, m2, K1] = 0.0148</m:t>
-          </m:r>
-        </m:oMath>
-      </m:oMathPara>
-    </w:p>
-    <w:p>
-      <w:pPr>
-        <w:rPr>
-          <w:rFonts w:ascii="Cambria Math" w:eastAsia="楷体" w:hAnsi="Cambria Math" w:cs="Times New Roman"/>
-          <w:sz w:val="21"/>
-          <w:szCs w:val="21"/>
-          <w:oMath/>
-        </w:rPr>
-      </w:pPr>
-      <m:oMathPara>
-        <m:oMath>
-          <m:r>
-            <w:rPr>
-              <w:rFonts w:ascii="Cambria Math" w:eastAsia="楷体" w:hAnsi="Cambria Math" w:cs="Times New Roman"/>
-              <w:sz w:val="21"/>
-              <w:szCs w:val="21"/>
-            </w:rPr>
-            <m:t>X[o, m2, K2] = 0.0129</m:t>
-          </m:r>
-        </m:oMath>
-      </m:oMathPara>
-    </w:p>
-    <w:p>
-      <w:pPr>
-        <w:rPr>
-          <w:rFonts w:ascii="Cambria Math" w:eastAsia="楷体" w:hAnsi="Cambria Math" w:cs="Times New Roman"/>
-          <w:sz w:val="21"/>
-          <w:szCs w:val="21"/>
-          <w:oMath/>
-        </w:rPr>
-      </w:pPr>
-      <m:oMathPara>
-        <m:oMath>
-          <m:r>
-            <w:rPr>
-              <w:rFonts w:ascii="Cambria Math" w:eastAsia="楷体" w:hAnsi="Cambria Math" w:cs="Times New Roman"/>
-              <w:sz w:val="21"/>
-              <w:szCs w:val="21"/>
-            </w:rPr>
-            <m:t>X[o, m1, K1] = 0.9594</m:t>
-          </m:r>
-        </m:oMath>
-      </m:oMathPara>
-    </w:p>
-    <w:p>
-      <w:pPr>
-        <w:rPr>
-          <w:rFonts w:ascii="Cambria Math" w:eastAsia="楷体" w:hAnsi="Cambria Math" w:cs="Times New Roman"/>
-          <w:sz w:val="21"/>
-          <w:szCs w:val="21"/>
-          <w:oMath/>
-        </w:rPr>
-      </w:pPr>
-      <m:oMathPara>
-        <m:oMath>
-          <m:r>
-            <w:rPr>
-              <w:rFonts w:ascii="Cambria Math" w:eastAsia="楷体" w:hAnsi="Cambria Math" w:cs="Times New Roman"/>
-              <w:sz w:val="21"/>
-              <w:szCs w:val="21"/>
-            </w:rPr>
-            <m:t>X[o, m1, K2] = 0.0129</m:t>
-          </m:r>
-        </m:oMath>
-      </m:oMathPara>
-    </w:p>
-    <w:p>
-      <w:pPr>
-        <w:rPr>
-          <w:rFonts w:ascii="Cambria Math" w:eastAsia="楷体" w:hAnsi="Cambria Math" w:cs="Times New Roman"/>
-          <w:sz w:val="21"/>
-          <w:szCs w:val="21"/>
-          <w:oMath/>
-        </w:rPr>
-      </w:pPr>
-      <m:oMathPara>
-        <m:oMath>
-          <m:r>
-            <w:rPr>
-              <w:rFonts w:ascii="Cambria Math" w:eastAsia="楷体" w:hAnsi="Cambria Math" w:cs="Times New Roman"/>
-              <w:sz w:val="21"/>
-              <w:szCs w:val="21"/>
-            </w:rPr>
-            <m:t>X[m2, m1, K1] = 1.073</m:t>
-          </m:r>
-        </m:oMath>
-      </m:oMathPara>
-    </w:p>
-    <w:p>
-      <w:pPr>
-        <w:rPr>
-          <w:rFonts w:ascii="Cambria Math" w:eastAsia="楷体" w:hAnsi="Cambria Math" w:cs="Times New Roman"/>
-          <w:sz w:val="21"/>
-          <w:szCs w:val="21"/>
-          <w:oMath/>
-        </w:rPr>
-      </w:pPr>
-      <m:oMathPara>
-        <m:oMath>
-          <m:r>
-            <w:rPr>
-              <w:rFonts w:ascii="Cambria Math" w:eastAsia="楷体" w:hAnsi="Cambria Math" w:cs="Times New Roman"/>
-              <w:sz w:val="21"/>
-              <w:szCs w:val="21"/>
-            </w:rPr>
-            <m:t>X[m2, m1, K2] = 0.0492</m:t>
-          </m:r>
-        </m:oMath>
-      </m:oMathPara>
-    </w:p>
-    <w:p>
-      <w:pPr>
-        <w:rPr>
-          <w:rFonts w:ascii="Cambria Math" w:eastAsia="楷体" w:hAnsi="Cambria Math" w:cs="Times New Roman"/>
-          <w:sz w:val="21"/>
-          <w:szCs w:val="21"/>
-          <w:oMath/>
-        </w:rPr>
-      </w:pPr>
-      <m:oMathPara>
-        <m:oMath>
-          <m:r>
-            <w:rPr>
-              <w:rFonts w:ascii="Cambria Math" w:eastAsia="楷体" w:hAnsi="Cambria Math" w:cs="Times New Roman"/>
-              <w:sz w:val="21"/>
-              <w:szCs w:val="21"/>
-            </w:rPr>
-            <m:t>X[m1, m2, K1] = 0.0033</m:t>
-          </m:r>
-        </m:oMath>
-      </m:oMathPara>
-    </w:p>
-    <w:p>
-      <w:pPr>
-        <w:rPr>
-          <w:rFonts w:ascii="Cambria Math" w:eastAsia="楷体" w:hAnsi="Cambria Math" w:cs="Times New Roman"/>
-          <w:sz w:val="21"/>
-          <w:szCs w:val="21"/>
-          <w:oMath/>
-        </w:rPr>
-      </w:pPr>
-      <m:oMathPara>
-        <m:oMath>
-          <m:r>
-            <w:rPr>
-              <w:rFonts w:ascii="Cambria Math" w:eastAsia="楷体" w:hAnsi="Cambria Math" w:cs="Times New Roman"/>
-              <w:sz w:val="21"/>
-              <w:szCs w:val="21"/>
-            </w:rPr>
-            <m:t>X[m1, m2, K2] = 1.9401</m:t>
-          </m:r>
-        </m:oMath>
-      </m:oMathPara>
     </w:p>
     <w:p>
       <w:pPr>
@@ -1224,15 +1201,7 @@
               <w:sz w:val="21"/>
               <w:szCs w:val="21"/>
             </w:rPr>
-            <m:t>, ∀i,</m:t>
-          </m:r>
-          <m:r>
-            <w:rPr>
-              <w:rFonts w:ascii="Cambria Math" w:eastAsia="楷体" w:hAnsi="Cambria Math" w:cs="Times New Roman"/>
-              <w:sz w:val="21"/>
-              <w:szCs w:val="21"/>
-            </w:rPr>
-            <m:t>j</m:t>
+            <m:t>, ∀i,j</m:t>
           </m:r>
         </m:oMath>
       </m:oMathPara>
@@ -1720,10 +1689,9 @@
     <w:p>
       <w:pPr>
         <w:rPr>
-          <w:rFonts w:ascii="Cambria Math" w:eastAsia="楷体" w:hAnsi="Cambria Math" w:cs="Times New Roman"/>
-          <w:sz w:val="21"/>
-          <w:szCs w:val="21"/>
-          <w:oMath/>
+          <w:rFonts w:ascii="Times New Roman" w:eastAsia="楷体" w:hAnsi="Times New Roman" w:cs="Times New Roman"/>
+          <w:sz w:val="21"/>
+          <w:szCs w:val="21"/>
         </w:rPr>
       </w:pPr>
       <m:oMathPara>
@@ -1738,6 +1706,72 @@
           </m:r>
         </m:oMath>
       </m:oMathPara>
+    </w:p>
+    <w:p>
+      <w:pPr>
+        <w:jc w:val="center"/>
+        <w:rPr>
+          <w:rFonts w:ascii="Times New Roman" w:eastAsia="楷体" w:hAnsi="Times New Roman" w:cs="Times New Roman"/>
+          <w:sz w:val="21"/>
+          <w:szCs w:val="21"/>
+        </w:rPr>
+      </w:pPr>
+      <w:r>
+        <w:rPr>
+          <w:rFonts w:ascii="Times New Roman" w:eastAsia="楷体" w:hAnsi="Times New Roman" w:cs="Times New Roman"/>
+          <w:sz w:val="21"/>
+          <w:szCs w:val="21"/>
+        </w:rPr>
+        <w:drawing>
+          <wp:inline distT="0" distB="0" distL="0" distR="0" wp14:anchorId="6924F9D4" wp14:editId="02E06B30">
+            <wp:extent cx="4572000" cy="1962150"/>
+            <wp:effectExtent l="0" t="0" r="0" b="0"/>
+            <wp:docPr id="2" name="Picture 1">
+              <a:extLst xmlns:a="http://schemas.openxmlformats.org/drawingml/2006/main">
+                <a:ext uri="{FF2B5EF4-FFF2-40B4-BE49-F238E27FC236}">
+                  <a16:creationId xmlns:a16="http://schemas.microsoft.com/office/drawing/2014/main" id="{D0A91AF7-4374-4F4D-9AB9-9EF66D886F5D}"/>
+                </a:ext>
+              </a:extLst>
+            </wp:docPr>
+            <wp:cNvGraphicFramePr>
+              <a:graphicFrameLocks xmlns:a="http://schemas.openxmlformats.org/drawingml/2006/main" noChangeAspect="1"/>
+            </wp:cNvGraphicFramePr>
+            <a:graphic xmlns:a="http://schemas.openxmlformats.org/drawingml/2006/main">
+              <a:graphicData uri="http://schemas.openxmlformats.org/drawingml/2006/picture">
+                <pic:pic xmlns:pic="http://schemas.openxmlformats.org/drawingml/2006/picture">
+                  <pic:nvPicPr>
+                    <pic:cNvPr id="2" name="Picture 1">
+                      <a:extLst>
+                        <a:ext uri="{FF2B5EF4-FFF2-40B4-BE49-F238E27FC236}">
+                          <a16:creationId xmlns:a16="http://schemas.microsoft.com/office/drawing/2014/main" id="{D0A91AF7-4374-4F4D-9AB9-9EF66D886F5D}"/>
+                        </a:ext>
+                      </a:extLst>
+                    </pic:cNvPr>
+                    <pic:cNvPicPr>
+                      <a:picLocks noChangeAspect="1"/>
+                    </pic:cNvPicPr>
+                  </pic:nvPicPr>
+                  <pic:blipFill>
+                    <a:blip r:embed="rId9"/>
+                    <a:stretch>
+                      <a:fillRect/>
+                    </a:stretch>
+                  </pic:blipFill>
+                  <pic:spPr>
+                    <a:xfrm>
+                      <a:off x="0" y="0"/>
+                      <a:ext cx="4572000" cy="1962150"/>
+                    </a:xfrm>
+                    <a:prstGeom prst="rect">
+                      <a:avLst/>
+                    </a:prstGeom>
+                  </pic:spPr>
+                </pic:pic>
+              </a:graphicData>
+            </a:graphic>
+          </wp:inline>
+        </w:drawing>
+      </w:r>
     </w:p>
     <w:p>
       <w:pPr>
@@ -2075,23 +2109,7 @@
               <w:sz w:val="21"/>
               <w:szCs w:val="21"/>
             </w:rPr>
-            <m:t>X[o, m2, K1] = 0.0896</m:t>
-          </m:r>
-          <m:r>
-            <w:rPr>
-              <w:rFonts w:ascii="Cambria Math" w:eastAsia="楷体" w:hAnsi="Cambria Math" w:cs="Times New Roman"/>
-              <w:sz w:val="21"/>
-              <w:szCs w:val="21"/>
-            </w:rPr>
-            <m:t>,</m:t>
-          </m:r>
-          <m:r>
-            <w:rPr>
-              <w:rFonts w:ascii="Cambria Math" w:eastAsia="楷体" w:hAnsi="Cambria Math" w:cs="Times New Roman"/>
-              <w:sz w:val="21"/>
-              <w:szCs w:val="21"/>
-            </w:rPr>
-            <m:t xml:space="preserve"> Δ</m:t>
+            <m:t>X[o, m2, K1] = 0.0896, Δ</m:t>
           </m:r>
           <m:sSub>
             <m:sSubPr>
@@ -2153,23 +2171,7 @@
               <w:sz w:val="21"/>
               <w:szCs w:val="21"/>
             </w:rPr>
-            <m:t>X[o, m2, K2] = 0.0066</m:t>
-          </m:r>
-          <m:r>
-            <w:rPr>
-              <w:rFonts w:ascii="Cambria Math" w:eastAsia="楷体" w:hAnsi="Cambria Math" w:cs="Times New Roman"/>
-              <w:sz w:val="21"/>
-              <w:szCs w:val="21"/>
-            </w:rPr>
-            <m:t>,</m:t>
-          </m:r>
-          <m:r>
-            <w:rPr>
-              <w:rFonts w:ascii="Cambria Math" w:eastAsia="楷体" w:hAnsi="Cambria Math" w:cs="Times New Roman"/>
-              <w:sz w:val="21"/>
-              <w:szCs w:val="21"/>
-            </w:rPr>
-            <m:t xml:space="preserve"> Δ</m:t>
+            <m:t>X[o, m2, K2] = 0.0066, Δ</m:t>
           </m:r>
           <m:sSub>
             <m:sSubPr>
@@ -2231,23 +2233,7 @@
               <w:sz w:val="21"/>
               <w:szCs w:val="21"/>
             </w:rPr>
-            <m:t>X[o, m1, K1] = 0.8966</m:t>
-          </m:r>
-          <m:r>
-            <w:rPr>
-              <w:rFonts w:ascii="Cambria Math" w:eastAsia="楷体" w:hAnsi="Cambria Math" w:cs="Times New Roman"/>
-              <w:sz w:val="21"/>
-              <w:szCs w:val="21"/>
-            </w:rPr>
-            <m:t>,</m:t>
-          </m:r>
-          <m:r>
-            <w:rPr>
-              <w:rFonts w:ascii="Cambria Math" w:eastAsia="楷体" w:hAnsi="Cambria Math" w:cs="Times New Roman"/>
-              <w:sz w:val="21"/>
-              <w:szCs w:val="21"/>
-            </w:rPr>
-            <m:t xml:space="preserve"> Δ</m:t>
+            <m:t>X[o, m1, K1] = 0.8966, Δ</m:t>
           </m:r>
           <m:sSub>
             <m:sSubPr>
@@ -2309,23 +2295,7 @@
               <w:sz w:val="21"/>
               <w:szCs w:val="21"/>
             </w:rPr>
-            <m:t>X[o, m1, K2] = 0.0072</m:t>
-          </m:r>
-          <m:r>
-            <w:rPr>
-              <w:rFonts w:ascii="Cambria Math" w:eastAsia="楷体" w:hAnsi="Cambria Math" w:cs="Times New Roman"/>
-              <w:sz w:val="21"/>
-              <w:szCs w:val="21"/>
-            </w:rPr>
-            <m:t>,</m:t>
-          </m:r>
-          <m:r>
-            <w:rPr>
-              <w:rFonts w:ascii="Cambria Math" w:eastAsia="楷体" w:hAnsi="Cambria Math" w:cs="Times New Roman"/>
-              <w:sz w:val="21"/>
-              <w:szCs w:val="21"/>
-            </w:rPr>
-            <m:t xml:space="preserve"> Δ</m:t>
+            <m:t>X[o, m1, K2] = 0.0072, Δ</m:t>
           </m:r>
           <m:sSub>
             <m:sSubPr>
@@ -2388,25 +2358,7 @@
               <w:sz w:val="21"/>
               <w:szCs w:val="21"/>
             </w:rPr>
-            <m:t>X[m1, m2, K1] = 0.0202</m:t>
-          </m:r>
-          <m:r>
-            <w:rPr>
-              <w:rFonts w:ascii="Cambria Math" w:eastAsia="楷体" w:hAnsi="Cambria Math" w:cs="Times New Roman"/>
-              <w:color w:val="0070C0"/>
-              <w:sz w:val="21"/>
-              <w:szCs w:val="21"/>
-            </w:rPr>
-            <m:t>,</m:t>
-          </m:r>
-          <m:r>
-            <w:rPr>
-              <w:rFonts w:ascii="Cambria Math" w:eastAsia="楷体" w:hAnsi="Cambria Math" w:cs="Times New Roman"/>
-              <w:color w:val="0070C0"/>
-              <w:sz w:val="21"/>
-              <w:szCs w:val="21"/>
-            </w:rPr>
-            <m:t xml:space="preserve"> </m:t>
+            <m:t xml:space="preserve">X[m1, m2, K1] = 0.0202, </m:t>
           </m:r>
           <m:r>
             <w:rPr>
@@ -2454,7 +2406,15 @@
               <w:sz w:val="21"/>
               <w:szCs w:val="21"/>
             </w:rPr>
-            <m:t>=0.01978</m:t>
+            <m:t>=0.019</m:t>
+          </m:r>
+          <m:r>
+            <w:rPr>
+              <w:rFonts w:ascii="Cambria Math" w:eastAsia="楷体" w:hAnsi="Cambria Math" w:cs="Times New Roman"/>
+              <w:sz w:val="21"/>
+              <w:szCs w:val="21"/>
+            </w:rPr>
+            <m:t>8</m:t>
           </m:r>
         </m:oMath>
       </m:oMathPara>
@@ -2478,16 +2438,7 @@
               <w:sz w:val="21"/>
               <w:szCs w:val="21"/>
             </w:rPr>
-            <m:t>X[m1, m2, K2] = 0.8133</m:t>
-          </m:r>
-          <m:r>
-            <w:rPr>
-              <w:rFonts w:ascii="Cambria Math" w:eastAsia="楷体" w:hAnsi="Cambria Math" w:cs="Times New Roman"/>
-              <w:color w:val="0070C0"/>
-              <w:sz w:val="21"/>
-              <w:szCs w:val="21"/>
-            </w:rPr>
-            <m:t>,</m:t>
+            <m:t>X[m1, m2, K2] = 0.8133,</m:t>
           </m:r>
           <m:r>
             <w:rPr>
@@ -3249,7 +3200,23 @@
               <w:sz w:val="21"/>
               <w:szCs w:val="21"/>
             </w:rPr>
-            <m:t>0.6270528, Δd=0.5201048251749447</m:t>
+            <m:t>0.627</m:t>
+          </m:r>
+          <m:r>
+            <w:rPr>
+              <w:rFonts w:ascii="Cambria Math" w:eastAsia="楷体" w:hAnsi="Cambria Math" w:cs="Times New Roman"/>
+              <w:sz w:val="21"/>
+              <w:szCs w:val="21"/>
+            </w:rPr>
+            <m:t>1</m:t>
+          </m:r>
+          <m:r>
+            <w:rPr>
+              <w:rFonts w:ascii="Cambria Math" w:eastAsia="楷体" w:hAnsi="Cambria Math" w:cs="Times New Roman"/>
+              <w:sz w:val="21"/>
+              <w:szCs w:val="21"/>
+            </w:rPr>
+            <m:t>, Δd=0.5201</m:t>
           </m:r>
         </m:oMath>
       </m:oMathPara>
@@ -3310,15 +3277,86 @@
               <w:sz w:val="21"/>
               <w:szCs w:val="21"/>
             </w:rPr>
-            <m:t>0.0052272, Δd=0.006682420671301932</m:t>
+            <m:t>0.0052, Δd=0.006</m:t>
+          </m:r>
+          <m:r>
+            <w:rPr>
+              <w:rFonts w:ascii="Cambria Math" w:eastAsia="楷体" w:hAnsi="Cambria Math" w:cs="Times New Roman"/>
+              <w:sz w:val="21"/>
+              <w:szCs w:val="21"/>
+            </w:rPr>
+            <m:t>7</m:t>
           </m:r>
         </m:oMath>
       </m:oMathPara>
     </w:p>
     <w:p>
       <w:pPr>
-        <w:rPr>
-          <w:rFonts w:ascii="Times New Roman" w:eastAsia="楷体" w:hAnsi="Times New Roman" w:cs="Times New Roman" w:hint="eastAsia"/>
+        <w:jc w:val="center"/>
+        <w:rPr>
+          <w:rFonts w:ascii="Times New Roman" w:eastAsia="楷体" w:hAnsi="Times New Roman" w:cs="Times New Roman"/>
+          <w:sz w:val="21"/>
+          <w:szCs w:val="21"/>
+        </w:rPr>
+      </w:pPr>
+      <w:r>
+        <w:rPr>
+          <w:rFonts w:ascii="Times New Roman" w:eastAsia="楷体" w:hAnsi="Times New Roman" w:cs="Times New Roman"/>
+          <w:noProof/>
+          <w:sz w:val="21"/>
+          <w:szCs w:val="21"/>
+        </w:rPr>
+        <w:drawing>
+          <wp:inline distT="0" distB="0" distL="0" distR="0" wp14:anchorId="0609C5AC" wp14:editId="56D67BCF">
+            <wp:extent cx="4572000" cy="1962287"/>
+            <wp:effectExtent l="0" t="0" r="0" b="0"/>
+            <wp:docPr id="3" name="Picture 3"/>
+            <wp:cNvGraphicFramePr>
+              <a:graphicFrameLocks xmlns:a="http://schemas.openxmlformats.org/drawingml/2006/main" noChangeAspect="1"/>
+            </wp:cNvGraphicFramePr>
+            <a:graphic xmlns:a="http://schemas.openxmlformats.org/drawingml/2006/main">
+              <a:graphicData uri="http://schemas.openxmlformats.org/drawingml/2006/picture">
+                <pic:pic xmlns:pic="http://schemas.openxmlformats.org/drawingml/2006/picture">
+                  <pic:nvPicPr>
+                    <pic:cNvPr id="0" name="Picture 3"/>
+                    <pic:cNvPicPr>
+                      <a:picLocks noChangeAspect="1" noChangeArrowheads="1"/>
+                    </pic:cNvPicPr>
+                  </pic:nvPicPr>
+                  <pic:blipFill>
+                    <a:blip r:embed="rId10" cstate="print">
+                      <a:extLst>
+                        <a:ext uri="{28A0092B-C50C-407E-A947-70E740481C1C}">
+                          <a14:useLocalDpi xmlns:a14="http://schemas.microsoft.com/office/drawing/2010/main" val="0"/>
+                        </a:ext>
+                      </a:extLst>
+                    </a:blip>
+                    <a:srcRect/>
+                    <a:stretch>
+                      <a:fillRect/>
+                    </a:stretch>
+                  </pic:blipFill>
+                  <pic:spPr bwMode="auto">
+                    <a:xfrm>
+                      <a:off x="0" y="0"/>
+                      <a:ext cx="4572000" cy="1962287"/>
+                    </a:xfrm>
+                    <a:prstGeom prst="rect">
+                      <a:avLst/>
+                    </a:prstGeom>
+                    <a:noFill/>
+                  </pic:spPr>
+                </pic:pic>
+              </a:graphicData>
+            </a:graphic>
+          </wp:inline>
+        </w:drawing>
+      </w:r>
+    </w:p>
+    <w:p>
+      <w:pPr>
+        <w:rPr>
+          <w:rFonts w:ascii="Times New Roman" w:eastAsia="楷体" w:hAnsi="Times New Roman" w:cs="Times New Roman"/>
           <w:sz w:val="21"/>
           <w:szCs w:val="21"/>
         </w:rPr>
@@ -3434,6 +3472,511 @@
           <w:szCs w:val="21"/>
         </w:rPr>
         <w:t>单位。</w:t>
+      </w:r>
+    </w:p>
+    <w:p>
+      <w:pPr>
+        <w:rPr>
+          <w:rFonts w:ascii="Times New Roman" w:eastAsia="楷体" w:hAnsi="Times New Roman" w:cs="Times New Roman"/>
+          <w:sz w:val="21"/>
+          <w:szCs w:val="21"/>
+        </w:rPr>
+      </w:pPr>
+      <w:r>
+        <w:rPr>
+          <w:rFonts w:ascii="Times New Roman" w:eastAsia="楷体" w:hAnsi="Times New Roman" w:cs="Times New Roman"/>
+          <w:sz w:val="21"/>
+          <w:szCs w:val="21"/>
+        </w:rPr>
+        <w:br w:type="page"/>
+      </w:r>
+    </w:p>
+    <w:p>
+      <w:pPr>
+        <w:rPr>
+          <w:rFonts w:ascii="Times New Roman" w:eastAsia="楷体" w:hAnsi="Times New Roman" w:cs="Times New Roman"/>
+          <w:sz w:val="21"/>
+          <w:szCs w:val="21"/>
+        </w:rPr>
+      </w:pPr>
+      <w:r>
+        <w:rPr>
+          <w:rFonts w:ascii="Times New Roman" w:eastAsia="楷体" w:hAnsi="Times New Roman" w:cs="Times New Roman" w:hint="eastAsia"/>
+          <w:sz w:val="21"/>
+          <w:szCs w:val="21"/>
+        </w:rPr>
+        <w:lastRenderedPageBreak/>
+        <w:t>以下为</w:t>
+      </w:r>
+      <w:r>
+        <w:rPr>
+          <w:rFonts w:ascii="Times New Roman" w:eastAsia="楷体" w:hAnsi="Times New Roman" w:cs="Times New Roman" w:hint="eastAsia"/>
+          <w:sz w:val="21"/>
+          <w:szCs w:val="21"/>
+        </w:rPr>
+        <w:t>Gurobi</w:t>
+      </w:r>
+      <w:r>
+        <w:rPr>
+          <w:rFonts w:ascii="Times New Roman" w:eastAsia="楷体" w:hAnsi="Times New Roman" w:cs="Times New Roman" w:hint="eastAsia"/>
+          <w:sz w:val="21"/>
+          <w:szCs w:val="21"/>
+        </w:rPr>
+        <w:t>所求得的全局最优解：</w:t>
+      </w:r>
+    </w:p>
+    <w:p>
+      <w:pPr>
+        <w:rPr>
+          <w:rFonts w:ascii="Cambria Math" w:eastAsia="楷体" w:hAnsi="Cambria Math" w:cs="Times New Roman"/>
+          <w:sz w:val="21"/>
+          <w:szCs w:val="21"/>
+          <w:oMath/>
+        </w:rPr>
+      </w:pPr>
+      <m:oMathPara>
+        <m:oMath>
+          <m:r>
+            <w:rPr>
+              <w:rFonts w:ascii="Cambria Math" w:eastAsia="楷体" w:hAnsi="Cambria Math" w:cs="Times New Roman"/>
+              <w:sz w:val="21"/>
+              <w:szCs w:val="21"/>
+            </w:rPr>
+            <m:t>X(</m:t>
+          </m:r>
+          <m:r>
+            <w:rPr>
+              <w:rFonts w:ascii="Cambria Math" w:eastAsia="楷体" w:hAnsi="Cambria Math" w:cs="Times New Roman"/>
+              <w:sz w:val="21"/>
+              <w:szCs w:val="21"/>
+            </w:rPr>
+            <m:t>m</m:t>
+          </m:r>
+          <m:r>
+            <w:rPr>
+              <w:rFonts w:ascii="Cambria Math" w:eastAsia="楷体" w:hAnsi="Cambria Math" w:cs="Times New Roman"/>
+              <w:sz w:val="21"/>
+              <w:szCs w:val="21"/>
+            </w:rPr>
+            <m:t>1,d,K1) = 0.0370677</m:t>
+          </m:r>
+        </m:oMath>
+      </m:oMathPara>
+    </w:p>
+    <w:p>
+      <w:pPr>
+        <w:rPr>
+          <w:rFonts w:ascii="Cambria Math" w:eastAsia="楷体" w:hAnsi="Cambria Math" w:cs="Times New Roman"/>
+          <w:sz w:val="21"/>
+          <w:szCs w:val="21"/>
+          <w:oMath/>
+        </w:rPr>
+      </w:pPr>
+      <m:oMathPara>
+        <m:oMath>
+          <m:r>
+            <w:rPr>
+              <w:rFonts w:ascii="Cambria Math" w:eastAsia="楷体" w:hAnsi="Cambria Math" w:cs="Times New Roman"/>
+              <w:sz w:val="21"/>
+              <w:szCs w:val="21"/>
+            </w:rPr>
+            <m:t>X(</m:t>
+          </m:r>
+          <m:r>
+            <w:rPr>
+              <w:rFonts w:ascii="Cambria Math" w:eastAsia="楷体" w:hAnsi="Cambria Math" w:cs="Times New Roman"/>
+              <w:sz w:val="21"/>
+              <w:szCs w:val="21"/>
+            </w:rPr>
+            <m:t>m</m:t>
+          </m:r>
+          <m:r>
+            <w:rPr>
+              <w:rFonts w:ascii="Cambria Math" w:eastAsia="楷体" w:hAnsi="Cambria Math" w:cs="Times New Roman"/>
+              <w:sz w:val="21"/>
+              <w:szCs w:val="21"/>
+            </w:rPr>
+            <m:t>1,d,K2) = 0.0978466</m:t>
+          </m:r>
+        </m:oMath>
+      </m:oMathPara>
+    </w:p>
+    <w:p>
+      <w:pPr>
+        <w:rPr>
+          <w:rFonts w:ascii="Cambria Math" w:eastAsia="楷体" w:hAnsi="Cambria Math" w:cs="Times New Roman"/>
+          <w:sz w:val="21"/>
+          <w:szCs w:val="21"/>
+          <w:oMath/>
+        </w:rPr>
+      </w:pPr>
+      <m:oMathPara>
+        <m:oMath>
+          <m:r>
+            <w:rPr>
+              <w:rFonts w:ascii="Cambria Math" w:eastAsia="楷体" w:hAnsi="Cambria Math" w:cs="Times New Roman"/>
+              <w:sz w:val="21"/>
+              <w:szCs w:val="21"/>
+            </w:rPr>
+            <m:t>X(</m:t>
+          </m:r>
+          <m:r>
+            <w:rPr>
+              <w:rFonts w:ascii="Cambria Math" w:eastAsia="楷体" w:hAnsi="Cambria Math" w:cs="Times New Roman"/>
+              <w:sz w:val="21"/>
+              <w:szCs w:val="21"/>
+            </w:rPr>
+            <m:t>m</m:t>
+          </m:r>
+          <m:r>
+            <w:rPr>
+              <w:rFonts w:ascii="Cambria Math" w:eastAsia="楷体" w:hAnsi="Cambria Math" w:cs="Times New Roman"/>
+              <w:sz w:val="21"/>
+              <w:szCs w:val="21"/>
+            </w:rPr>
+            <m:t>1,</m:t>
+          </m:r>
+          <m:r>
+            <w:rPr>
+              <w:rFonts w:ascii="Cambria Math" w:eastAsia="楷体" w:hAnsi="Cambria Math" w:cs="Times New Roman"/>
+              <w:sz w:val="21"/>
+              <w:szCs w:val="21"/>
+            </w:rPr>
+            <m:t>m</m:t>
+          </m:r>
+          <m:r>
+            <w:rPr>
+              <w:rFonts w:ascii="Cambria Math" w:eastAsia="楷体" w:hAnsi="Cambria Math" w:cs="Times New Roman"/>
+              <w:sz w:val="21"/>
+              <w:szCs w:val="21"/>
+            </w:rPr>
+            <m:t>2,K1) = 0.647262</m:t>
+          </m:r>
+        </m:oMath>
+      </m:oMathPara>
+    </w:p>
+    <w:p>
+      <w:pPr>
+        <w:rPr>
+          <w:rFonts w:ascii="Cambria Math" w:eastAsia="楷体" w:hAnsi="Cambria Math" w:cs="Times New Roman"/>
+          <w:sz w:val="21"/>
+          <w:szCs w:val="21"/>
+          <w:oMath/>
+        </w:rPr>
+      </w:pPr>
+      <m:oMathPara>
+        <m:oMath>
+          <m:r>
+            <w:rPr>
+              <w:rFonts w:ascii="Cambria Math" w:eastAsia="楷体" w:hAnsi="Cambria Math" w:cs="Times New Roman"/>
+              <w:sz w:val="21"/>
+              <w:szCs w:val="21"/>
+            </w:rPr>
+            <m:t>X(o,</m:t>
+          </m:r>
+          <m:r>
+            <w:rPr>
+              <w:rFonts w:ascii="Cambria Math" w:eastAsia="楷体" w:hAnsi="Cambria Math" w:cs="Times New Roman"/>
+              <w:sz w:val="21"/>
+              <w:szCs w:val="21"/>
+            </w:rPr>
+            <m:t>m</m:t>
+          </m:r>
+          <m:r>
+            <w:rPr>
+              <w:rFonts w:ascii="Cambria Math" w:eastAsia="楷体" w:hAnsi="Cambria Math" w:cs="Times New Roman"/>
+              <w:sz w:val="21"/>
+              <w:szCs w:val="21"/>
+            </w:rPr>
+            <m:t>1,K2) = 0.454848</m:t>
+          </m:r>
+        </m:oMath>
+      </m:oMathPara>
+    </w:p>
+    <w:p>
+      <w:pPr>
+        <w:rPr>
+          <w:rFonts w:ascii="Cambria Math" w:eastAsia="楷体" w:hAnsi="Cambria Math" w:cs="Times New Roman"/>
+          <w:sz w:val="21"/>
+          <w:szCs w:val="21"/>
+          <w:oMath/>
+        </w:rPr>
+      </w:pPr>
+      <m:oMathPara>
+        <m:oMath>
+          <m:r>
+            <w:rPr>
+              <w:rFonts w:ascii="Cambria Math" w:eastAsia="楷体" w:hAnsi="Cambria Math" w:cs="Times New Roman"/>
+              <w:sz w:val="21"/>
+              <w:szCs w:val="21"/>
+            </w:rPr>
+            <m:t>X(o,d,K2) = 0.510926</m:t>
+          </m:r>
+        </m:oMath>
+      </m:oMathPara>
+    </w:p>
+    <w:p>
+      <w:pPr>
+        <w:rPr>
+          <w:rFonts w:ascii="Cambria Math" w:eastAsia="楷体" w:hAnsi="Cambria Math" w:cs="Times New Roman"/>
+          <w:sz w:val="21"/>
+          <w:szCs w:val="21"/>
+          <w:oMath/>
+        </w:rPr>
+      </w:pPr>
+      <m:oMathPara>
+        <m:oMath>
+          <m:r>
+            <w:rPr>
+              <w:rFonts w:ascii="Cambria Math" w:eastAsia="楷体" w:hAnsi="Cambria Math" w:cs="Times New Roman"/>
+              <w:sz w:val="21"/>
+              <w:szCs w:val="21"/>
+            </w:rPr>
+            <m:t>X(o,</m:t>
+          </m:r>
+          <m:r>
+            <w:rPr>
+              <w:rFonts w:ascii="Cambria Math" w:eastAsia="楷体" w:hAnsi="Cambria Math" w:cs="Times New Roman"/>
+              <w:sz w:val="21"/>
+              <w:szCs w:val="21"/>
+            </w:rPr>
+            <m:t>m</m:t>
+          </m:r>
+          <m:r>
+            <w:rPr>
+              <w:rFonts w:ascii="Cambria Math" w:eastAsia="楷体" w:hAnsi="Cambria Math" w:cs="Times New Roman"/>
+              <w:sz w:val="21"/>
+              <w:szCs w:val="21"/>
+            </w:rPr>
+            <m:t>2,K2) = 0.0342259</m:t>
+          </m:r>
+        </m:oMath>
+      </m:oMathPara>
+    </w:p>
+    <w:p>
+      <w:pPr>
+        <w:rPr>
+          <w:rFonts w:ascii="Cambria Math" w:eastAsia="楷体" w:hAnsi="Cambria Math" w:cs="Times New Roman"/>
+          <w:sz w:val="21"/>
+          <w:szCs w:val="21"/>
+          <w:oMath/>
+        </w:rPr>
+      </w:pPr>
+      <m:oMathPara>
+        <m:oMath>
+          <m:r>
+            <w:rPr>
+              <w:rFonts w:ascii="Cambria Math" w:eastAsia="楷体" w:hAnsi="Cambria Math" w:cs="Times New Roman"/>
+              <w:sz w:val="21"/>
+              <w:szCs w:val="21"/>
+            </w:rPr>
+            <m:t>X(</m:t>
+          </m:r>
+          <m:r>
+            <w:rPr>
+              <w:rFonts w:ascii="Cambria Math" w:eastAsia="楷体" w:hAnsi="Cambria Math" w:cs="Times New Roman"/>
+              <w:sz w:val="21"/>
+              <w:szCs w:val="21"/>
+            </w:rPr>
+            <m:t>m</m:t>
+          </m:r>
+          <m:r>
+            <w:rPr>
+              <w:rFonts w:ascii="Cambria Math" w:eastAsia="楷体" w:hAnsi="Cambria Math" w:cs="Times New Roman"/>
+              <w:sz w:val="21"/>
+              <w:szCs w:val="21"/>
+            </w:rPr>
+            <m:t>2,d,K2) = 0.639131</m:t>
+          </m:r>
+        </m:oMath>
+      </m:oMathPara>
+    </w:p>
+    <w:p>
+      <w:pPr>
+        <w:jc w:val="center"/>
+        <w:rPr>
+          <w:rFonts w:ascii="Times New Roman" w:eastAsia="楷体" w:hAnsi="Times New Roman" w:cs="Times New Roman"/>
+          <w:sz w:val="21"/>
+          <w:szCs w:val="21"/>
+        </w:rPr>
+      </w:pPr>
+      <w:r>
+        <w:rPr>
+          <w:rFonts w:ascii="Times New Roman" w:eastAsia="楷体" w:hAnsi="Times New Roman" w:cs="Times New Roman"/>
+          <w:noProof/>
+          <w:sz w:val="21"/>
+          <w:szCs w:val="21"/>
+        </w:rPr>
+        <w:drawing>
+          <wp:inline distT="0" distB="0" distL="0" distR="0" wp14:anchorId="64E95819" wp14:editId="7F48FB32">
+            <wp:extent cx="4572000" cy="1962287"/>
+            <wp:effectExtent l="0" t="0" r="0" b="0"/>
+            <wp:docPr id="4" name="Picture 4"/>
+            <wp:cNvGraphicFramePr>
+              <a:graphicFrameLocks xmlns:a="http://schemas.openxmlformats.org/drawingml/2006/main" noChangeAspect="1"/>
+            </wp:cNvGraphicFramePr>
+            <a:graphic xmlns:a="http://schemas.openxmlformats.org/drawingml/2006/main">
+              <a:graphicData uri="http://schemas.openxmlformats.org/drawingml/2006/picture">
+                <pic:pic xmlns:pic="http://schemas.openxmlformats.org/drawingml/2006/picture">
+                  <pic:nvPicPr>
+                    <pic:cNvPr id="0" name="Picture 4"/>
+                    <pic:cNvPicPr>
+                      <a:picLocks noChangeAspect="1" noChangeArrowheads="1"/>
+                    </pic:cNvPicPr>
+                  </pic:nvPicPr>
+                  <pic:blipFill>
+                    <a:blip r:embed="rId11" cstate="print">
+                      <a:extLst>
+                        <a:ext uri="{28A0092B-C50C-407E-A947-70E740481C1C}">
+                          <a14:useLocalDpi xmlns:a14="http://schemas.microsoft.com/office/drawing/2010/main" val="0"/>
+                        </a:ext>
+                      </a:extLst>
+                    </a:blip>
+                    <a:srcRect/>
+                    <a:stretch>
+                      <a:fillRect/>
+                    </a:stretch>
+                  </pic:blipFill>
+                  <pic:spPr bwMode="auto">
+                    <a:xfrm>
+                      <a:off x="0" y="0"/>
+                      <a:ext cx="4572000" cy="1962287"/>
+                    </a:xfrm>
+                    <a:prstGeom prst="rect">
+                      <a:avLst/>
+                    </a:prstGeom>
+                    <a:noFill/>
+                  </pic:spPr>
+                </pic:pic>
+              </a:graphicData>
+            </a:graphic>
+          </wp:inline>
+        </w:drawing>
+      </w:r>
+    </w:p>
+    <w:p>
+      <w:pPr>
+        <w:rPr>
+          <w:rFonts w:ascii="Times New Roman" w:eastAsia="楷体" w:hAnsi="Times New Roman" w:cs="Times New Roman" w:hint="eastAsia"/>
+          <w:sz w:val="21"/>
+          <w:szCs w:val="21"/>
+        </w:rPr>
+      </w:pPr>
+      <w:r>
+        <w:rPr>
+          <w:rFonts w:ascii="Times New Roman" w:eastAsia="楷体" w:hAnsi="Times New Roman" w:cs="Times New Roman" w:hint="eastAsia"/>
+          <w:sz w:val="21"/>
+          <w:szCs w:val="21"/>
+        </w:rPr>
+        <w:t>与做线性松弛和局部搜索后的</w:t>
+      </w:r>
+      <w:r>
+        <w:rPr>
+          <w:rFonts w:ascii="Times New Roman" w:eastAsia="楷体" w:hAnsi="Times New Roman" w:cs="Times New Roman" w:hint="eastAsia"/>
+          <w:sz w:val="21"/>
+          <w:szCs w:val="21"/>
+        </w:rPr>
+        <w:t>SLSQP</w:t>
+      </w:r>
+      <w:r>
+        <w:rPr>
+          <w:rFonts w:ascii="Times New Roman" w:eastAsia="楷体" w:hAnsi="Times New Roman" w:cs="Times New Roman" w:hint="eastAsia"/>
+          <w:sz w:val="21"/>
+          <w:szCs w:val="21"/>
+        </w:rPr>
+        <w:t>结果相比，</w:t>
+      </w:r>
+      <w:r>
+        <w:rPr>
+          <w:rFonts w:ascii="Times New Roman" w:eastAsia="楷体" w:hAnsi="Times New Roman" w:cs="Times New Roman" w:hint="eastAsia"/>
+          <w:sz w:val="21"/>
+          <w:szCs w:val="21"/>
+        </w:rPr>
+        <w:t>Gurobi</w:t>
+      </w:r>
+      <w:r>
+        <w:rPr>
+          <w:rFonts w:ascii="Times New Roman" w:eastAsia="楷体" w:hAnsi="Times New Roman" w:cs="Times New Roman" w:hint="eastAsia"/>
+          <w:sz w:val="21"/>
+          <w:szCs w:val="21"/>
+        </w:rPr>
+        <w:t>额外</w:t>
+      </w:r>
+      <w:r>
+        <w:rPr>
+          <w:rFonts w:ascii="Times New Roman" w:eastAsia="楷体" w:hAnsi="Times New Roman" w:cs="Times New Roman" w:hint="eastAsia"/>
+          <w:sz w:val="21"/>
+          <w:szCs w:val="21"/>
+        </w:rPr>
+        <w:t>利用了</w:t>
+      </w:r>
+      <m:oMath>
+        <m:sSub>
+          <m:sSubPr>
+            <m:ctrlPr>
+              <w:rPr>
+                <w:rFonts w:ascii="Cambria Math" w:eastAsia="楷体" w:hAnsi="Cambria Math" w:cs="Times New Roman"/>
+                <w:i/>
+                <w:sz w:val="21"/>
+                <w:szCs w:val="21"/>
+              </w:rPr>
+            </m:ctrlPr>
+          </m:sSubPr>
+          <m:e>
+            <m:r>
+              <w:rPr>
+                <w:rFonts w:ascii="Cambria Math" w:eastAsia="楷体" w:hAnsi="Cambria Math" w:cs="Times New Roman"/>
+                <w:sz w:val="21"/>
+                <w:szCs w:val="21"/>
+              </w:rPr>
+              <m:t>m</m:t>
+            </m:r>
+          </m:e>
+          <m:sub>
+            <m:r>
+              <w:rPr>
+                <w:rFonts w:ascii="Cambria Math" w:eastAsia="楷体" w:hAnsi="Cambria Math" w:cs="Times New Roman"/>
+                <w:sz w:val="21"/>
+                <w:szCs w:val="21"/>
+              </w:rPr>
+              <m:t>1</m:t>
+            </m:r>
+          </m:sub>
+        </m:sSub>
+        <m:r>
+          <w:rPr>
+            <w:rFonts w:ascii="Cambria Math" w:eastAsia="楷体" w:hAnsi="Cambria Math" w:cs="Times New Roman"/>
+            <w:sz w:val="21"/>
+            <w:szCs w:val="21"/>
+          </w:rPr>
+          <m:t>→d</m:t>
+        </m:r>
+      </m:oMath>
+      <w:r>
+        <w:rPr>
+          <w:rFonts w:ascii="Times New Roman" w:eastAsia="楷体" w:hAnsi="Times New Roman" w:cs="Times New Roman" w:hint="eastAsia"/>
+          <w:sz w:val="21"/>
+          <w:szCs w:val="21"/>
+        </w:rPr>
+        <w:t>和</w:t>
+      </w:r>
+      <m:oMath>
+        <m:r>
+          <w:rPr>
+            <w:rFonts w:ascii="Cambria Math" w:eastAsia="楷体" w:hAnsi="Cambria Math" w:cs="Times New Roman"/>
+            <w:sz w:val="21"/>
+            <w:szCs w:val="21"/>
+          </w:rPr>
+          <m:t>o→d</m:t>
+        </m:r>
+      </m:oMath>
+      <w:r>
+        <w:rPr>
+          <w:rFonts w:ascii="Times New Roman" w:eastAsia="楷体" w:hAnsi="Times New Roman" w:cs="Times New Roman" w:hint="eastAsia"/>
+          <w:sz w:val="21"/>
+          <w:szCs w:val="21"/>
+        </w:rPr>
+        <w:t>两条路径来提高目标值。</w:t>
       </w:r>
     </w:p>
     <w:sectPr>
@@ -4641,6 +5184,7 @@
     <w:lsdException w:name="HTML Sample" w:semiHidden="1" w:unhideWhenUsed="1"/>
     <w:lsdException w:name="HTML Typewriter" w:semiHidden="1" w:unhideWhenUsed="1"/>
     <w:lsdException w:name="HTML Variable" w:semiHidden="1" w:unhideWhenUsed="1"/>
+    <w:lsdException w:name="Normal Table" w:semiHidden="1" w:unhideWhenUsed="1"/>
     <w:lsdException w:name="annotation subject" w:semiHidden="1" w:unhideWhenUsed="1"/>
     <w:lsdException w:name="No List" w:semiHidden="1" w:unhideWhenUsed="1"/>
     <w:lsdException w:name="Outline List 1" w:semiHidden="1" w:unhideWhenUsed="1"/>
@@ -4687,8 +5231,10 @@
     <w:lsdException w:name="Table Subtle 2" w:semiHidden="1" w:unhideWhenUsed="1"/>
     <w:lsdException w:name="Table Web 1" w:semiHidden="1" w:unhideWhenUsed="1"/>
     <w:lsdException w:name="Table Web 2" w:semiHidden="1" w:unhideWhenUsed="1"/>
+    <w:lsdException w:name="Table Web 3" w:semiHidden="1" w:unhideWhenUsed="1"/>
     <w:lsdException w:name="Balloon Text" w:semiHidden="1" w:unhideWhenUsed="1"/>
     <w:lsdException w:name="Table Grid" w:uiPriority="39"/>
+    <w:lsdException w:name="Table Theme" w:semiHidden="1" w:unhideWhenUsed="1"/>
     <w:lsdException w:name="Placeholder Text" w:semiHidden="1"/>
     <w:lsdException w:name="No Spacing" w:uiPriority="1" w:qFormat="1"/>
     <w:lsdException w:name="Light Shading" w:uiPriority="60"/>
@@ -4967,7 +5513,6 @@
   <w:style w:type="character" w:default="1" w:styleId="DefaultParagraphFont">
     <w:name w:val="Default Paragraph Font"/>
     <w:uiPriority w:val="1"/>
-    <w:semiHidden/>
     <w:unhideWhenUsed/>
   </w:style>
   <w:style w:type="table" w:default="1" w:styleId="TableNormal">

</xml_diff>